<commit_message>
feat: update resume, docs
</commit_message>
<xml_diff>
--- a/website/resources/01-Dan-Wadleigh-Cloud-Engineer-IaC-DevOps-2025.docx
+++ b/website/resources/01-Dan-Wadleigh-Cloud-Engineer-IaC-DevOps-2025.docx
@@ -135,7 +135,7 @@
         <w:rPr>
           <w:rtl w:val="0"/>
         </w:rPr>
-        <w:t xml:space="preserve">I am a Cloud Engineer focused in AWS/GCP, Terraform, and GitHub Actions with a passion for DevOps culture and practices.  My current interests include diving deeper with solutions architecture and automation (Terraform, Python).  I have 20+ years professional operations experience with the past 6+ working in the cloud.  I have architected, implemented, migrated, managed and maintained cloud solutions for the online testing industry as well as a startup platform.</w:t>
+        <w:t xml:space="preserve">I am a Cloud Engineer focused in AWS/GCP, Terraform, and GitHub Actions with a passion for DevOps culture and practices.  My current interests include diving deeper with solutions architecture and automation (Terraform, Go, Python).  I have 20+ years professional operations experience with the past 6+ working in the cloud.  I have architected, implemented, migrated, managed and maintained cloud solutions for the online testing industry as well as a startup platform.</w:t>
       </w:r>
     </w:p>
     <w:p>
@@ -593,7 +593,7 @@
           <w:b w:val="1"/>
           <w:rtl w:val="0"/>
         </w:rPr>
-        <w:t xml:space="preserve">GCP SNAT VM Implementation:</w:t>
+        <w:t xml:space="preserve">GCP Infrastructure Provisioning: </w:t>
       </w:r>
       <w:r>
         <w:rPr>
@@ -1393,7 +1393,7 @@
           <w:b w:val="1"/>
           <w:rtl w:val="0"/>
         </w:rPr>
-        <w:t xml:space="preserve">Google Analytics Realtime Monitoring Script:</w:t>
+        <w:t xml:space="preserve">Google Analytics Real Time Monitoring Script:</w:t>
       </w:r>
       <w:r>
         <w:rPr>

</xml_diff>